<commit_message>
add dylans quality peice and, overview, and nates risk peice
</commit_message>
<xml_diff>
--- a/Documentation/LIVING-DOCXs/Team_Post_Mortem.docx
+++ b/Documentation/LIVING-DOCXs/Team_Post_Mortem.docx
@@ -16,19 +16,7 @@
         <w:rPr>
           <w:u w:val="single"/>
         </w:rPr>
-        <w:tab/>
-      </w:r>
-      <w:r>
-        <w:rPr>
-          <w:u w:val="single"/>
-        </w:rPr>
-        <w:tab/>
-      </w:r>
-      <w:r>
-        <w:rPr>
-          <w:u w:val="single"/>
-        </w:rPr>
-        <w:tab/>
+        <w:t xml:space="preserve">           Hotspotter</w:t>
       </w:r>
       <w:r>
         <w:rPr>
@@ -70,17 +58,32 @@
           <w:sz w:val="28"/>
           <w:szCs w:val="36"/>
         </w:rPr>
-        <w:t>1</w:t>
-      </w:r>
-      <w:r>
-        <w:rPr>
-          <w:sz w:val="28"/>
-          <w:szCs w:val="36"/>
-        </w:rPr>
-        <w:t>: Semester Overview</w:t>
+        <w:t>1: Semester Overview</w:t>
       </w:r>
     </w:p>
     <w:p/>
+    <w:p>
+      <w:r>
+        <w:t>Overall, this semester went very well for us. We initially started with a project with very little client given requirements and were left open ended. We as a team took it into our hands to start to get the ball rolling and we picked a technology stack. We decided to go with a web based application using the MEAN</w:t>
+      </w:r>
+      <w:r>
+        <w:rPr>
+          <w:rStyle w:val="FootnoteReference"/>
+        </w:rPr>
+        <w:footnoteReference w:id="1"/>
+      </w:r>
+      <w:r>
+        <w:t xml:space="preserve"> stack. We were then able to collect our thoughts using strict </w:t>
+      </w:r>
+      <w:proofErr w:type="spellStart"/>
+      <w:r>
+        <w:t>git</w:t>
+      </w:r>
+      <w:proofErr w:type="spellEnd"/>
+      <w:r>
+        <w:t xml:space="preserve"> processes and a tool called JIRA. Jira is a tool that helped us plan our entire semester. We used it to create a backlog of tasks. We then used that backlog of tasks to build each one of our sprints. Each team member was able to charge time to each tasks and the management because very streamline. With these processes in place, we were able to have a full working prototype for our client. Our client was very pleased with what we were able to come up with and is excited to see where we take it next semester. Our team positioned ourselves and our prototype to be rapidly developed next semester. We were able to do this by learning coding standards and collaboration while developing our code base. </w:t>
+      </w:r>
+    </w:p>
     <w:p>
       <w:pPr>
         <w:pBdr>
@@ -186,17 +189,32 @@
           <w:sz w:val="28"/>
           <w:szCs w:val="36"/>
         </w:rPr>
-        <w:t>Quality</w:t>
-      </w:r>
-      <w:r>
-        <w:rPr>
-          <w:sz w:val="28"/>
-          <w:szCs w:val="36"/>
-        </w:rPr>
-        <w:t xml:space="preserve"> Plan </w:t>
+        <w:t xml:space="preserve">Quality Plan </w:t>
       </w:r>
     </w:p>
     <w:p/>
+    <w:p>
+      <w:r>
+        <w:t xml:space="preserve">The team's Quality Plan proved to be helpful through the CS425 semester and will likely remain mostly intact through the CS499 semester. The area that will be most impacted in CS499 is the team's test plan. While unit and integration testing was mostly ignored in favor of completing CS425 with a </w:t>
+      </w:r>
+      <w:r>
+        <w:t>functional</w:t>
+      </w:r>
+      <w:r>
+        <w:t xml:space="preserve"> prototype, these tests will be far more important as we complete the final product. It is very important to our team as well as our client that we have complete confidence in the correctness and robustness of our developed application and we intend to adjust our Quality Plan to ensure this confidence.</w:t>
+      </w:r>
+    </w:p>
+    <w:p>
+      <w:pPr>
+        <w:rPr>
+          <w:rFonts w:ascii="Consolas" w:hAnsi="Consolas" w:cs="Consolas"/>
+          <w:color w:val="000000"/>
+          <w:sz w:val="18"/>
+          <w:szCs w:val="18"/>
+          <w:shd w:val="clear" w:color="auto" w:fill="FFFFFF"/>
+        </w:rPr>
+      </w:pPr>
+    </w:p>
     <w:p/>
     <w:p>
       <w:pPr>
@@ -222,37 +240,45 @@
         </w:rPr>
         <w:t>4</w:t>
       </w:r>
+      <w:r>
+        <w:rPr>
+          <w:sz w:val="28"/>
+          <w:szCs w:val="36"/>
+        </w:rPr>
+        <w:t xml:space="preserve">: </w:t>
+      </w:r>
+      <w:r>
+        <w:rPr>
+          <w:sz w:val="28"/>
+          <w:szCs w:val="36"/>
+        </w:rPr>
+        <w:t xml:space="preserve">Risk Plan </w:t>
+      </w:r>
+    </w:p>
+    <w:p/>
+    <w:p>
+      <w:r>
+        <w:t xml:space="preserve">The teams Risk Plan seemed to of deemed useful. At the beginning CS425, we didn’t have many client given </w:t>
+      </w:r>
+      <w:r>
+        <w:t>requirements</w:t>
+      </w:r>
+      <w:r>
+        <w:t xml:space="preserve"> so it was hard to gage what our risks were. Because of this we tried to evaluate more process specific risks. Risks such as what technology stack we wanted to use and how we wanted to conform to the S.A.G.E process.</w:t>
+      </w:r>
+      <w:r>
+        <w:t xml:space="preserve"> Going forward, since we have more of an understanding on where our project is heading, we can now evaluate our risked based on actual development. </w:t>
+      </w:r>
+      <w:r>
+        <w:t xml:space="preserve">We can foresee programming limitations along with research constraints. We will make sure we keep the risks found in CS425 in mind so we can maintain our efficiency. </w:t>
+      </w:r>
       <w:bookmarkStart w:id="0" w:name="_GoBack"/>
       <w:bookmarkEnd w:id="0"/>
-      <w:r>
-        <w:rPr>
-          <w:sz w:val="28"/>
-          <w:szCs w:val="36"/>
-        </w:rPr>
-        <w:t xml:space="preserve">: </w:t>
-      </w:r>
-      <w:r>
-        <w:rPr>
-          <w:sz w:val="28"/>
-          <w:szCs w:val="36"/>
-        </w:rPr>
-        <w:t>Risk</w:t>
-      </w:r>
-      <w:r>
-        <w:rPr>
-          <w:sz w:val="28"/>
-          <w:szCs w:val="36"/>
-        </w:rPr>
-        <w:t xml:space="preserve"> Plan </w:t>
-      </w:r>
-    </w:p>
-    <w:p/>
-    <w:p/>
-    <w:p/>
+    </w:p>
     <w:p/>
     <w:sectPr>
-      <w:headerReference w:type="default" r:id="rId6"/>
-      <w:footerReference w:type="default" r:id="rId7"/>
+      <w:headerReference w:type="default" r:id="rId7"/>
+      <w:footerReference w:type="default" r:id="rId8"/>
       <w:pgSz w:w="12240" w:h="15840"/>
       <w:pgMar w:top="1440" w:right="1440" w:bottom="1440" w:left="1440" w:header="720" w:footer="720" w:gutter="0"/>
       <w:cols w:space="720"/>
@@ -388,6 +414,38 @@
     <w:p>
       <w:r>
         <w:continuationSeparator/>
+      </w:r>
+    </w:p>
+  </w:footnote>
+  <w:footnote w:id="1">
+    <w:p>
+      <w:pPr>
+        <w:pStyle w:val="FootnoteText"/>
+      </w:pPr>
+      <w:r>
+        <w:rPr>
+          <w:rStyle w:val="FootnoteReference"/>
+        </w:rPr>
+        <w:footnoteRef/>
+      </w:r>
+      <w:r>
+        <w:t xml:space="preserve"> The term MEAN refers to the use of 4 technologies. Those technologies are MongoDB for the database, </w:t>
+      </w:r>
+      <w:proofErr w:type="gramStart"/>
+      <w:r>
+        <w:t>Express</w:t>
+      </w:r>
+      <w:proofErr w:type="gramEnd"/>
+      <w:r>
+        <w:t xml:space="preserve"> for the middleware, AngularJS for the front end, and </w:t>
+      </w:r>
+      <w:proofErr w:type="spellStart"/>
+      <w:r>
+        <w:t>NodeJS</w:t>
+      </w:r>
+      <w:proofErr w:type="spellEnd"/>
+      <w:r>
+        <w:t xml:space="preserve"> for the server side.</w:t>
       </w:r>
     </w:p>
   </w:footnote>
@@ -968,6 +1026,43 @@
     <w:uiPriority w:val="99"/>
     <w:rsid w:val="004C6BEB"/>
   </w:style>
+  <w:style w:type="paragraph" w:styleId="FootnoteText">
+    <w:name w:val="footnote text"/>
+    <w:basedOn w:val="Normal"/>
+    <w:link w:val="FootnoteTextChar"/>
+    <w:uiPriority w:val="99"/>
+    <w:semiHidden/>
+    <w:unhideWhenUsed/>
+    <w:rsid w:val="00863BEB"/>
+    <w:rPr>
+      <w:sz w:val="20"/>
+      <w:szCs w:val="20"/>
+    </w:rPr>
+  </w:style>
+  <w:style w:type="character" w:customStyle="1" w:styleId="FootnoteTextChar">
+    <w:name w:val="Footnote Text Char"/>
+    <w:basedOn w:val="DefaultParagraphFont"/>
+    <w:link w:val="FootnoteText"/>
+    <w:uiPriority w:val="99"/>
+    <w:semiHidden/>
+    <w:rsid w:val="00863BEB"/>
+    <w:rPr>
+      <w:rFonts w:ascii="Times New Roman" w:eastAsia="Times New Roman" w:hAnsi="Times New Roman" w:cs="Times New Roman"/>
+      <w:sz w:val="20"/>
+      <w:szCs w:val="20"/>
+    </w:rPr>
+  </w:style>
+  <w:style w:type="character" w:styleId="FootnoteReference">
+    <w:name w:val="footnote reference"/>
+    <w:basedOn w:val="DefaultParagraphFont"/>
+    <w:uiPriority w:val="99"/>
+    <w:semiHidden/>
+    <w:unhideWhenUsed/>
+    <w:rsid w:val="00863BEB"/>
+    <w:rPr>
+      <w:vertAlign w:val="superscript"/>
+    </w:rPr>
+  </w:style>
 </w:styles>
 </file>
 
@@ -1230,4 +1325,16 @@
     </a:ext>
   </a:extLst>
 </a:theme>
+</file>
+
+<file path=customXml/item1.xml><?xml version="1.0" encoding="utf-8"?>
+<b:Sources xmlns:b="http://schemas.openxmlformats.org/officeDocument/2006/bibliography" xmlns="http://schemas.openxmlformats.org/officeDocument/2006/bibliography" SelectedStyle="\APASixthEditionOfficeOnline.xsl" StyleName="APA" Version="6"/>
+</file>
+
+<file path=customXml/itemProps1.xml><?xml version="1.0" encoding="utf-8"?>
+<ds:datastoreItem xmlns:ds="http://schemas.openxmlformats.org/officeDocument/2006/customXml" ds:itemID="{787C9A93-33B1-4BA0-8C3E-A8E71E39AF9C}">
+  <ds:schemaRefs>
+    <ds:schemaRef ds:uri="http://schemas.openxmlformats.org/officeDocument/2006/bibliography"/>
+  </ds:schemaRefs>
+</ds:datastoreItem>
 </file>
</xml_diff>

<commit_message>
Minor corrections (typo, grammar)
</commit_message>
<xml_diff>
--- a/Documentation/LIVING-DOCXs/Team_Post_Mortem.docx
+++ b/Documentation/LIVING-DOCXs/Team_Post_Mortem.docx
@@ -1,8 +1,12 @@
 
 <file path=word/document.xml><?xml version="1.0" encoding="utf-8"?>
-<w:document xmlns:wpc="http://schemas.microsoft.com/office/word/2010/wordprocessingCanvas" xmlns:mc="http://schemas.openxmlformats.org/markup-compatibility/2006" xmlns:o="urn:schemas-microsoft-com:office:office" xmlns:r="http://schemas.openxmlformats.org/officeDocument/2006/relationships" xmlns:m="http://schemas.openxmlformats.org/officeDocument/2006/math" xmlns:v="urn:schemas-microsoft-com:vml" xmlns:wp14="http://schemas.microsoft.com/office/word/2010/wordprocessingDrawing" xmlns:wp="http://schemas.openxmlformats.org/drawingml/2006/wordprocessingDrawing" xmlns:w10="urn:schemas-microsoft-com:office:word" xmlns:w="http://schemas.openxmlformats.org/wordprocessingml/2006/main" xmlns:w14="http://schemas.microsoft.com/office/word/2010/wordml" xmlns:w15="http://schemas.microsoft.com/office/word/2012/wordml" xmlns:wpg="http://schemas.microsoft.com/office/word/2010/wordprocessingGroup" xmlns:wpi="http://schemas.microsoft.com/office/word/2010/wordprocessingInk" xmlns:wne="http://schemas.microsoft.com/office/word/2006/wordml" xmlns:wps="http://schemas.microsoft.com/office/word/2010/wordprocessingShape" mc:Ignorable="w14 w15 wp14">
+<w:document xmlns:o="urn:schemas-microsoft-com:office:office" xmlns:r="http://schemas.openxmlformats.org/officeDocument/2006/relationships" xmlns:v="urn:schemas-microsoft-com:vml" xmlns:w="http://schemas.openxmlformats.org/wordprocessingml/2006/main" xmlns:w10="urn:schemas-microsoft-com:office:word" xmlns:wp="http://schemas.openxmlformats.org/drawingml/2006/wordprocessingDrawing" xmlns:wps="http://schemas.microsoft.com/office/word/2010/wordprocessingShape" xmlns:wpg="http://schemas.microsoft.com/office/word/2010/wordprocessingGroup" xmlns:mc="http://schemas.openxmlformats.org/markup-compatibility/2006" xmlns:wp14="http://schemas.microsoft.com/office/word/2010/wordprocessingDrawing" xmlns:w14="http://schemas.microsoft.com/office/word/2010/wordml" mc:Ignorable="w14 wp14">
   <w:body>
     <w:p>
+      <w:pPr>
+        <w:pStyle w:val="Normal"/>
+        <w:rPr/>
+      </w:pPr>
       <w:r>
         <w:rPr>
           <w:b/>
@@ -10,6 +14,7 @@
         <w:t>TEAM</w:t>
       </w:r>
       <w:r>
+        <w:rPr/>
         <w:t xml:space="preserve">: </w:t>
       </w:r>
       <w:r>
@@ -17,209 +22,260 @@
           <w:u w:val="single"/>
         </w:rPr>
         <w:t xml:space="preserve">           Hotspotter</w:t>
-      </w:r>
-      <w:r>
-        <w:rPr>
-          <w:u w:val="single"/>
-        </w:rPr>
         <w:tab/>
       </w:r>
     </w:p>
     <w:p>
       <w:pPr>
+        <w:pStyle w:val="Normal"/>
         <w:pBdr>
-          <w:bottom w:val="single" w:sz="4" w:space="1" w:color="auto"/>
+          <w:bottom w:val="single" w:sz="4" w:space="1" w:color="00000A"/>
         </w:pBdr>
         <w:rPr>
           <w:sz w:val="28"/>
           <w:szCs w:val="36"/>
         </w:rPr>
       </w:pPr>
-    </w:p>
-    <w:p>
-      <w:pPr>
-        <w:pBdr>
-          <w:bottom w:val="single" w:sz="4" w:space="1" w:color="auto"/>
-        </w:pBdr>
+      <w:r>
         <w:rPr>
           <w:sz w:val="28"/>
           <w:szCs w:val="36"/>
         </w:rPr>
-      </w:pPr>
-      <w:r>
+      </w:r>
+    </w:p>
+    <w:p>
+      <w:pPr>
+        <w:pStyle w:val="Normal"/>
+        <w:pBdr>
+          <w:bottom w:val="single" w:sz="4" w:space="1" w:color="00000A"/>
+        </w:pBdr>
         <w:rPr>
           <w:sz w:val="28"/>
           <w:szCs w:val="36"/>
         </w:rPr>
-        <w:t xml:space="preserve">SECTION </w:t>
-      </w:r>
+      </w:pPr>
       <w:r>
         <w:rPr>
           <w:sz w:val="28"/>
           <w:szCs w:val="36"/>
         </w:rPr>
-        <w:t>1: Semester Overview</w:t>
-      </w:r>
-    </w:p>
-    <w:p/>
-    <w:p>
-      <w:r>
-        <w:t>Overall, this semester went very well for us. We initially started with a project with very little client given requirements and were left open ended. We as a team took it into our hands to start to get the ball rolling and we picked a technology stack. We decided to go with a web based application using the MEAN</w:t>
-      </w:r>
-      <w:r>
-        <w:rPr>
-          <w:rStyle w:val="FootnoteReference"/>
-        </w:rPr>
-        <w:footnoteReference w:id="1"/>
-      </w:r>
-      <w:r>
-        <w:t xml:space="preserve"> stack. We were then able to collect our thoughts using strict </w:t>
-      </w:r>
-      <w:proofErr w:type="spellStart"/>
-      <w:r>
-        <w:t>git</w:t>
-      </w:r>
-      <w:proofErr w:type="spellEnd"/>
-      <w:r>
-        <w:t xml:space="preserve"> processes and a tool called JIRA. Jira is a tool that helped us plan our entire semester. We used it to create a backlog of tasks. We then used that backlog of tasks to build each one of our sprints. Each team member was able to charge time to each tasks and the management because very streamline. With these processes in place, we were able to have a full working prototype for our client. Our client was very pleased with what we were able to come up with and is excited to see where we take it next semester. Our team positioned ourselves and our prototype to be rapidly developed next semester. We were able to do this by learning coding standards and collaboration while developing our code base. </w:t>
-      </w:r>
-    </w:p>
-    <w:p>
-      <w:pPr>
+        <w:t>SECTION 1: Semester Overview</w:t>
+      </w:r>
+    </w:p>
+    <w:p>
+      <w:pPr>
+        <w:pStyle w:val="Normal"/>
+        <w:rPr/>
+      </w:pPr>
+      <w:r>
+        <w:rPr/>
+      </w:r>
+    </w:p>
+    <w:p>
+      <w:pPr>
+        <w:pStyle w:val="Normal"/>
+        <w:rPr/>
+      </w:pPr>
+      <w:r>
+        <w:rPr/>
+        <w:t xml:space="preserve">Overall, this semester went very well for us. We initially started with a project with very </w:t>
+      </w:r>
+      <w:r>
+        <w:rPr/>
+        <w:t>few</w:t>
+      </w:r>
+      <w:r>
+        <w:rPr/>
+        <w:t xml:space="preserve"> client-given requirements </w:t>
+      </w:r>
+      <w:r>
+        <w:rPr/>
+        <w:t>and</w:t>
+      </w:r>
+      <w:r>
+        <w:rPr/>
+        <w:t xml:space="preserve"> w</w:t>
+      </w:r>
+      <w:r>
+        <w:rPr/>
+        <w:t>as</w:t>
+      </w:r>
+      <w:r>
+        <w:rPr/>
+        <w:t xml:space="preserve"> left open ended. We as a team took it into our hands to get the ball rolling and we picked a technology stack. We decided to go with a web based application using the MEAN</w:t>
+      </w:r>
+      <w:r>
+        <w:rPr>
+          <w:rStyle w:val="FootnoteAnchor"/>
+        </w:rPr>
+        <w:footnoteReference w:id="2"/>
+      </w:r>
+      <w:r>
+        <w:rPr/>
+        <w:t xml:space="preserve"> stack. We were then able to collect our thoughts using strict git processes and a tool called JIRA. Jira is a tool that helped us plan our entire semester. We used it to create a backlog of tasks. We then used that backlog of tasks to build each one of our sprints. Each team member was able to charge time to each tasks, and the management beca</w:t>
+      </w:r>
+      <w:r>
+        <w:rPr/>
+        <w:t>me</w:t>
+      </w:r>
+      <w:r>
+        <w:rPr/>
+        <w:t xml:space="preserve"> very streamline</w:t>
+      </w:r>
+      <w:r>
+        <w:rPr/>
+        <w:t>d</w:t>
+      </w:r>
+      <w:r>
+        <w:rPr/>
+        <w:t>. With these processes in place, we were able to have a full</w:t>
+      </w:r>
+      <w:r>
+        <w:rPr/>
+        <w:t>y</w:t>
+      </w:r>
+      <w:r>
+        <w:rPr/>
+        <w:t xml:space="preserve"> working prototype for our client. Our client was very pleased with what we were able to come up with and is excited to see where we take it next semester. Our team positioned ourselves and our prototype to be rapidly developed next semester. We were able to do this by learning coding standards and collaboration while developing our code base. </w:t>
+      </w:r>
+    </w:p>
+    <w:p>
+      <w:pPr>
+        <w:pStyle w:val="Normal"/>
         <w:pBdr>
-          <w:bottom w:val="single" w:sz="4" w:space="1" w:color="auto"/>
+          <w:bottom w:val="single" w:sz="4" w:space="1" w:color="00000A"/>
         </w:pBdr>
         <w:rPr>
           <w:sz w:val="28"/>
           <w:szCs w:val="36"/>
         </w:rPr>
       </w:pPr>
-    </w:p>
-    <w:p>
-      <w:pPr>
-        <w:pBdr>
-          <w:bottom w:val="single" w:sz="4" w:space="1" w:color="auto"/>
-        </w:pBdr>
+      <w:r>
         <w:rPr>
           <w:sz w:val="28"/>
           <w:szCs w:val="36"/>
         </w:rPr>
-      </w:pPr>
-      <w:r>
+      </w:r>
+    </w:p>
+    <w:p>
+      <w:pPr>
+        <w:pStyle w:val="Normal"/>
+        <w:pBdr>
+          <w:bottom w:val="single" w:sz="4" w:space="1" w:color="00000A"/>
+        </w:pBdr>
         <w:rPr>
           <w:sz w:val="28"/>
           <w:szCs w:val="36"/>
         </w:rPr>
-        <w:t xml:space="preserve">SECTION </w:t>
-      </w:r>
+      </w:pPr>
       <w:r>
         <w:rPr>
           <w:sz w:val="28"/>
           <w:szCs w:val="36"/>
         </w:rPr>
-        <w:t>2</w:t>
-      </w:r>
-      <w:r>
+        <w:t xml:space="preserve">SECTION 2: Project Plan </w:t>
+      </w:r>
+    </w:p>
+    <w:p>
+      <w:pPr>
+        <w:pStyle w:val="Normal"/>
+        <w:rPr/>
+      </w:pPr>
+      <w:r>
+        <w:rPr/>
+      </w:r>
+    </w:p>
+    <w:p>
+      <w:pPr>
+        <w:pStyle w:val="Normal"/>
+        <w:pBdr>
+          <w:bottom w:val="single" w:sz="4" w:space="1" w:color="00000A"/>
+        </w:pBdr>
         <w:rPr>
           <w:sz w:val="28"/>
           <w:szCs w:val="36"/>
         </w:rPr>
-        <w:t xml:space="preserve">: </w:t>
-      </w:r>
+      </w:pPr>
       <w:r>
         <w:rPr>
           <w:sz w:val="28"/>
           <w:szCs w:val="36"/>
         </w:rPr>
-        <w:t>Project</w:t>
-      </w:r>
-      <w:r>
+      </w:r>
+    </w:p>
+    <w:p>
+      <w:pPr>
+        <w:pStyle w:val="Normal"/>
+        <w:pBdr>
+          <w:bottom w:val="single" w:sz="4" w:space="1" w:color="00000A"/>
+        </w:pBdr>
         <w:rPr>
           <w:sz w:val="28"/>
           <w:szCs w:val="36"/>
         </w:rPr>
-        <w:t xml:space="preserve"> Plan </w:t>
-      </w:r>
-    </w:p>
-    <w:p/>
-    <w:p>
-      <w:pPr>
-        <w:pBdr>
-          <w:bottom w:val="single" w:sz="4" w:space="1" w:color="auto"/>
-        </w:pBdr>
+      </w:pPr>
+      <w:r>
         <w:rPr>
           <w:sz w:val="28"/>
           <w:szCs w:val="36"/>
         </w:rPr>
-      </w:pPr>
-    </w:p>
-    <w:p>
-      <w:pPr>
-        <w:pBdr>
-          <w:bottom w:val="single" w:sz="4" w:space="1" w:color="auto"/>
-        </w:pBdr>
-        <w:rPr>
-          <w:sz w:val="28"/>
-          <w:szCs w:val="36"/>
-        </w:rPr>
-      </w:pPr>
-      <w:r>
-        <w:rPr>
-          <w:sz w:val="28"/>
-          <w:szCs w:val="36"/>
-        </w:rPr>
-        <w:t xml:space="preserve">SECTION </w:t>
-      </w:r>
-      <w:r>
-        <w:rPr>
-          <w:sz w:val="28"/>
-          <w:szCs w:val="36"/>
-        </w:rPr>
-        <w:t>3</w:t>
-      </w:r>
-      <w:r>
-        <w:rPr>
-          <w:sz w:val="28"/>
-          <w:szCs w:val="36"/>
-        </w:rPr>
-        <w:t xml:space="preserve">: </w:t>
-      </w:r>
-      <w:r>
-        <w:rPr>
-          <w:sz w:val="28"/>
-          <w:szCs w:val="36"/>
-        </w:rPr>
-        <w:t xml:space="preserve">Quality Plan </w:t>
-      </w:r>
-    </w:p>
-    <w:p/>
-    <w:p>
-      <w:r>
-        <w:t xml:space="preserve">The team's Quality Plan proved to be helpful through the CS425 semester and will likely remain mostly intact through the CS499 semester. The area that will be most impacted in CS499 is the team's test plan. While unit and integration testing was mostly ignored in favor of completing CS425 with a </w:t>
-      </w:r>
-      <w:r>
-        <w:t>functional</w:t>
-      </w:r>
-      <w:r>
-        <w:t xml:space="preserve"> prototype, these tests will be far more important as we complete the final product. It is very important to our team as well as our client that we have complete confidence in the correctness and robustness of our developed application and we intend to adjust our Quality Plan to ensure this confidence.</w:t>
-      </w:r>
-    </w:p>
-    <w:p>
-      <w:pPr>
+        <w:t xml:space="preserve">SECTION 3: Quality Plan </w:t>
+      </w:r>
+    </w:p>
+    <w:p>
+      <w:pPr>
+        <w:pStyle w:val="Normal"/>
+        <w:rPr/>
+      </w:pPr>
+      <w:r>
+        <w:rPr/>
+      </w:r>
+    </w:p>
+    <w:p>
+      <w:pPr>
+        <w:pStyle w:val="Normal"/>
+        <w:rPr/>
+      </w:pPr>
+      <w:r>
+        <w:rPr/>
+        <w:t>The team's Quality Plan proved to be helpful through the CS425 semester and will likely remain mostly intact through the CS499 semester. The area that will be most impacted in CS499 is the team's test plan. While unit and integration testing was mostly ignored in favor of completing CS425 with a functional prototype, these tests will be far more important as we complete the final product. It is very important to our team as well as our client that we have complete confidence in the correctness and robustness of our developed application and we intend to adjust our Quality Plan to ensure this confidence.</w:t>
+      </w:r>
+    </w:p>
+    <w:p>
+      <w:pPr>
+        <w:pStyle w:val="Normal"/>
         <w:rPr>
           <w:rFonts w:ascii="Consolas" w:hAnsi="Consolas" w:cs="Consolas"/>
           <w:color w:val="000000"/>
           <w:sz w:val="18"/>
           <w:szCs w:val="18"/>
-          <w:shd w:val="clear" w:color="auto" w:fill="FFFFFF"/>
-        </w:rPr>
-      </w:pPr>
-    </w:p>
-    <w:p/>
-    <w:p>
-      <w:pPr>
+          <w:shd w:fill="FFFFFF" w:val="clear"/>
+        </w:rPr>
+      </w:pPr>
+      <w:r>
+        <w:rPr>
+          <w:rFonts w:cs="Consolas" w:ascii="Consolas" w:hAnsi="Consolas"/>
+          <w:color w:val="000000"/>
+          <w:sz w:val="18"/>
+          <w:szCs w:val="18"/>
+          <w:shd w:fill="FFFFFF" w:val="clear"/>
+        </w:rPr>
+      </w:r>
+    </w:p>
+    <w:p>
+      <w:pPr>
+        <w:pStyle w:val="Normal"/>
+        <w:rPr/>
+      </w:pPr>
+      <w:r>
+        <w:rPr/>
+      </w:r>
+    </w:p>
+    <w:p>
+      <w:pPr>
+        <w:pStyle w:val="Normal"/>
         <w:pBdr>
-          <w:bottom w:val="single" w:sz="4" w:space="1" w:color="auto"/>
+          <w:bottom w:val="single" w:sz="4" w:space="1" w:color="00000A"/>
         </w:pBdr>
         <w:rPr>
           <w:sz w:val="28"/>
@@ -231,90 +287,115 @@
           <w:sz w:val="28"/>
           <w:szCs w:val="36"/>
         </w:rPr>
-        <w:t xml:space="preserve">SECTION </w:t>
-      </w:r>
-      <w:r>
-        <w:rPr>
-          <w:sz w:val="28"/>
-          <w:szCs w:val="36"/>
-        </w:rPr>
-        <w:t>4</w:t>
-      </w:r>
-      <w:r>
-        <w:rPr>
-          <w:sz w:val="28"/>
-          <w:szCs w:val="36"/>
-        </w:rPr>
-        <w:t xml:space="preserve">: </w:t>
-      </w:r>
-      <w:r>
-        <w:rPr>
-          <w:sz w:val="28"/>
-          <w:szCs w:val="36"/>
-        </w:rPr>
-        <w:t xml:space="preserve">Risk Plan </w:t>
-      </w:r>
-    </w:p>
-    <w:p/>
-    <w:p>
-      <w:r>
-        <w:t xml:space="preserve">The teams Risk Plan seemed to of deemed useful. At the beginning CS425, we didn’t have many client given </w:t>
-      </w:r>
-      <w:r>
-        <w:t>requirements</w:t>
-      </w:r>
-      <w:r>
-        <w:t xml:space="preserve"> so it was hard to gage what our risks were. Because of this we tried to evaluate more process specific risks. Risks such as what technology stack we wanted to use and how we wanted to conform to the S.A.G.E process.</w:t>
-      </w:r>
-      <w:r>
-        <w:t xml:space="preserve"> Going forward, since we have more of an understanding on where our project is heading, we can now evaluate our risked based on actual development. </w:t>
-      </w:r>
-      <w:r>
-        <w:t xml:space="preserve">We can foresee programming limitations along with research constraints. We will make sure we keep the risks found in CS425 in mind so we can maintain our efficiency. </w:t>
+        <w:t xml:space="preserve">SECTION 4: Risk Plan </w:t>
+      </w:r>
+    </w:p>
+    <w:p>
+      <w:pPr>
+        <w:pStyle w:val="Normal"/>
+        <w:rPr/>
+      </w:pPr>
+      <w:r>
+        <w:rPr/>
+      </w:r>
+    </w:p>
+    <w:p>
+      <w:pPr>
+        <w:pStyle w:val="Normal"/>
+        <w:rPr/>
+      </w:pPr>
+      <w:r>
+        <w:rPr/>
+        <w:t>The team</w:t>
+      </w:r>
+      <w:r>
+        <w:rPr/>
+        <w:t>'</w:t>
+      </w:r>
+      <w:r>
+        <w:rPr/>
+        <w:t xml:space="preserve">s Risk Plan </w:t>
+      </w:r>
+      <w:r>
+        <w:rPr/>
+        <w:t>has been found to be</w:t>
+      </w:r>
+      <w:r>
+        <w:rPr/>
+        <w:t xml:space="preserve"> useful. At the beginning CS425, we didn’t have many client given requirements so it was hard to ga</w:t>
+      </w:r>
+      <w:r>
+        <w:rPr/>
+        <w:t>u</w:t>
+      </w:r>
+      <w:r>
+        <w:rPr/>
+        <w:t xml:space="preserve">ge what our risks </w:t>
+      </w:r>
+      <w:r>
+        <w:rPr/>
+        <w:t>might be</w:t>
+      </w:r>
+      <w:r>
+        <w:rPr/>
+        <w:t>. Because of this, we tried to evaluate more process specific risks. Risks such as what technology stack we wanted to use and how we wanted to conform to the S.A.G.E. process. Going forward, since we have more of an understanding o</w:t>
+      </w:r>
+      <w:r>
+        <w:rPr/>
+        <w:t>f</w:t>
+      </w:r>
+      <w:r>
+        <w:rPr/>
+        <w:t xml:space="preserve"> where our project is heading, we can now evaluate our risk</w:t>
+      </w:r>
+      <w:r>
+        <w:rPr/>
+        <w:t>s</w:t>
       </w:r>
       <w:bookmarkStart w:id="0" w:name="_GoBack"/>
       <w:bookmarkEnd w:id="0"/>
-    </w:p>
-    <w:p/>
+      <w:r>
+        <w:rPr/>
+        <w:t xml:space="preserve"> based on actual development. We can foresee programming limitations along with research constraints. We will make sure we keep the risks found in CS425 in mind so we can maintain our efficiency. </w:t>
+      </w:r>
+    </w:p>
+    <w:p>
+      <w:pPr>
+        <w:pStyle w:val="Normal"/>
+        <w:rPr/>
+      </w:pPr>
+      <w:r>
+        <w:rPr/>
+      </w:r>
+    </w:p>
     <w:sectPr>
-      <w:headerReference w:type="default" r:id="rId7"/>
-      <w:footerReference w:type="default" r:id="rId8"/>
+      <w:headerReference w:type="default" r:id="rId2"/>
+      <w:footerReference w:type="default" r:id="rId3"/>
+      <w:footnotePr>
+        <w:numFmt w:val="decimal"/>
+      </w:footnotePr>
+      <w:type w:val="nextPage"/>
       <w:pgSz w:w="12240" w:h="15840"/>
-      <w:pgMar w:top="1440" w:right="1440" w:bottom="1440" w:left="1440" w:header="720" w:footer="720" w:gutter="0"/>
-      <w:cols w:space="720"/>
-      <w:docGrid w:linePitch="360"/>
+      <w:pgMar w:left="1440" w:right="1440" w:header="720" w:top="1440" w:footer="720" w:bottom="1440" w:gutter="0"/>
+      <w:pgNumType w:fmt="decimal"/>
+      <w:formProt w:val="false"/>
+      <w:textDirection w:val="lrTb"/>
+      <w:docGrid w:type="default" w:linePitch="360" w:charSpace="4294961151"/>
     </w:sectPr>
   </w:body>
 </w:document>
 </file>
 
-<file path=word/endnotes.xml><?xml version="1.0" encoding="utf-8"?>
-<w:endnotes xmlns:wpc="http://schemas.microsoft.com/office/word/2010/wordprocessingCanvas" xmlns:mc="http://schemas.openxmlformats.org/markup-compatibility/2006" xmlns:o="urn:schemas-microsoft-com:office:office" xmlns:r="http://schemas.openxmlformats.org/officeDocument/2006/relationships" xmlns:m="http://schemas.openxmlformats.org/officeDocument/2006/math" xmlns:v="urn:schemas-microsoft-com:vml" xmlns:wp14="http://schemas.microsoft.com/office/word/2010/wordprocessingDrawing" xmlns:wp="http://schemas.openxmlformats.org/drawingml/2006/wordprocessingDrawing" xmlns:w10="urn:schemas-microsoft-com:office:word" xmlns:w="http://schemas.openxmlformats.org/wordprocessingml/2006/main" xmlns:w14="http://schemas.microsoft.com/office/word/2010/wordml" xmlns:w15="http://schemas.microsoft.com/office/word/2012/wordml" xmlns:wpg="http://schemas.microsoft.com/office/word/2010/wordprocessingGroup" xmlns:wpi="http://schemas.microsoft.com/office/word/2010/wordprocessingInk" xmlns:wne="http://schemas.microsoft.com/office/word/2006/wordml" xmlns:wps="http://schemas.microsoft.com/office/word/2010/wordprocessingShape" mc:Ignorable="w14 w15 wp14">
-  <w:endnote w:type="separator" w:id="-1">
-    <w:p>
-      <w:r>
-        <w:separator/>
-      </w:r>
-    </w:p>
-  </w:endnote>
-  <w:endnote w:type="continuationSeparator" w:id="0">
-    <w:p>
-      <w:r>
-        <w:continuationSeparator/>
-      </w:r>
-    </w:p>
-  </w:endnote>
-</w:endnotes>
-</file>
-
 <file path=word/footer1.xml><?xml version="1.0" encoding="utf-8"?>
-<w:ftr xmlns:wpc="http://schemas.microsoft.com/office/word/2010/wordprocessingCanvas" xmlns:mc="http://schemas.openxmlformats.org/markup-compatibility/2006" xmlns:o="urn:schemas-microsoft-com:office:office" xmlns:r="http://schemas.openxmlformats.org/officeDocument/2006/relationships" xmlns:m="http://schemas.openxmlformats.org/officeDocument/2006/math" xmlns:v="urn:schemas-microsoft-com:vml" xmlns:wp14="http://schemas.microsoft.com/office/word/2010/wordprocessingDrawing" xmlns:wp="http://schemas.openxmlformats.org/drawingml/2006/wordprocessingDrawing" xmlns:w10="urn:schemas-microsoft-com:office:word" xmlns:w="http://schemas.openxmlformats.org/wordprocessingml/2006/main" xmlns:w14="http://schemas.microsoft.com/office/word/2010/wordml" xmlns:w15="http://schemas.microsoft.com/office/word/2012/wordml" xmlns:wpg="http://schemas.microsoft.com/office/word/2010/wordprocessingGroup" xmlns:wpi="http://schemas.microsoft.com/office/word/2010/wordprocessingInk" xmlns:wne="http://schemas.microsoft.com/office/word/2006/wordml" xmlns:wps="http://schemas.microsoft.com/office/word/2010/wordprocessingShape" mc:Ignorable="w14 w15 wp14">
+<w:ftr xmlns:o="urn:schemas-microsoft-com:office:office" xmlns:r="http://schemas.openxmlformats.org/officeDocument/2006/relationships" xmlns:v="urn:schemas-microsoft-com:vml" xmlns:w="http://schemas.openxmlformats.org/wordprocessingml/2006/main" xmlns:w10="urn:schemas-microsoft-com:office:word" xmlns:wp="http://schemas.openxmlformats.org/drawingml/2006/wordprocessingDrawing" xmlns:wps="http://schemas.microsoft.com/office/word/2010/wordprocessingShape" xmlns:wpg="http://schemas.microsoft.com/office/word/2010/wordprocessingGroup" xmlns:mc="http://schemas.openxmlformats.org/markup-compatibility/2006" xmlns:wp14="http://schemas.microsoft.com/office/word/2010/wordprocessingDrawing" xmlns:w14="http://schemas.microsoft.com/office/word/2010/wordml" mc:Ignorable="w14 wp14">
   <w:p>
     <w:pPr>
       <w:pStyle w:val="Footer"/>
       <w:jc w:val="right"/>
+      <w:rPr/>
     </w:pPr>
     <w:r>
+      <w:rPr/>
       <w:t xml:space="preserve">Page </w:t>
     </w:r>
     <w:r>
@@ -325,35 +406,19 @@
       <w:fldChar w:fldCharType="begin"/>
     </w:r>
     <w:r>
-      <w:rPr>
-        <w:b/>
-        <w:bCs/>
-      </w:rPr>
-      <w:instrText xml:space="preserve"> PAGE </w:instrText>
+      <w:instrText> PAGE </w:instrText>
     </w:r>
     <w:r>
-      <w:rPr>
-        <w:b/>
-        <w:bCs/>
-      </w:rPr>
       <w:fldChar w:fldCharType="separate"/>
     </w:r>
     <w:r>
-      <w:rPr>
-        <w:b/>
-        <w:bCs/>
-        <w:noProof/>
-      </w:rPr>
-      <w:t>1</w:t>
+      <w:t>2</w:t>
     </w:r>
     <w:r>
-      <w:rPr>
-        <w:b/>
-        <w:bCs/>
-      </w:rPr>
       <w:fldChar w:fldCharType="end"/>
     </w:r>
     <w:r>
+      <w:rPr/>
       <w:t xml:space="preserve"> of </w:t>
     </w:r>
     <w:r>
@@ -364,88 +429,66 @@
       <w:fldChar w:fldCharType="begin"/>
     </w:r>
     <w:r>
-      <w:rPr>
-        <w:b/>
-        <w:bCs/>
-      </w:rPr>
-      <w:instrText xml:space="preserve"> NUMPAGES  </w:instrText>
+      <w:instrText> NUMPAGES </w:instrText>
     </w:r>
     <w:r>
-      <w:rPr>
-        <w:b/>
-        <w:bCs/>
-      </w:rPr>
       <w:fldChar w:fldCharType="separate"/>
     </w:r>
     <w:r>
-      <w:rPr>
-        <w:b/>
-        <w:bCs/>
-        <w:noProof/>
-      </w:rPr>
-      <w:t>1</w:t>
+      <w:t>2</w:t>
     </w:r>
     <w:r>
-      <w:rPr>
-        <w:b/>
-        <w:bCs/>
-      </w:rPr>
       <w:fldChar w:fldCharType="end"/>
     </w:r>
   </w:p>
   <w:p>
     <w:pPr>
       <w:pStyle w:val="Footer"/>
+      <w:rPr/>
     </w:pPr>
+    <w:r>
+      <w:rPr/>
+    </w:r>
   </w:p>
 </w:ftr>
 </file>
 
 <file path=word/footnotes.xml><?xml version="1.0" encoding="utf-8"?>
-<w:footnotes xmlns:wpc="http://schemas.microsoft.com/office/word/2010/wordprocessingCanvas" xmlns:mc="http://schemas.openxmlformats.org/markup-compatibility/2006" xmlns:o="urn:schemas-microsoft-com:office:office" xmlns:r="http://schemas.openxmlformats.org/officeDocument/2006/relationships" xmlns:m="http://schemas.openxmlformats.org/officeDocument/2006/math" xmlns:v="urn:schemas-microsoft-com:vml" xmlns:wp14="http://schemas.microsoft.com/office/word/2010/wordprocessingDrawing" xmlns:wp="http://schemas.openxmlformats.org/drawingml/2006/wordprocessingDrawing" xmlns:w10="urn:schemas-microsoft-com:office:word" xmlns:w="http://schemas.openxmlformats.org/wordprocessingml/2006/main" xmlns:w14="http://schemas.microsoft.com/office/word/2010/wordml" xmlns:w15="http://schemas.microsoft.com/office/word/2012/wordml" xmlns:wpg="http://schemas.microsoft.com/office/word/2010/wordprocessingGroup" xmlns:wpi="http://schemas.microsoft.com/office/word/2010/wordprocessingInk" xmlns:wne="http://schemas.microsoft.com/office/word/2006/wordml" xmlns:wps="http://schemas.microsoft.com/office/word/2010/wordprocessingShape" mc:Ignorable="w14 w15 wp14">
-  <w:footnote w:type="separator" w:id="-1">
+<w:footnotes xmlns:o="urn:schemas-microsoft-com:office:office" xmlns:r="http://schemas.openxmlformats.org/officeDocument/2006/relationships" xmlns:v="urn:schemas-microsoft-com:vml" xmlns:w="http://schemas.openxmlformats.org/wordprocessingml/2006/main" xmlns:w10="urn:schemas-microsoft-com:office:word" xmlns:wp="http://schemas.openxmlformats.org/drawingml/2006/wordprocessingDrawing" xmlns:wps="http://schemas.microsoft.com/office/word/2010/wordprocessingShape" xmlns:wpg="http://schemas.microsoft.com/office/word/2010/wordprocessingGroup" xmlns:mc="http://schemas.openxmlformats.org/markup-compatibility/2006" xmlns:wp14="http://schemas.microsoft.com/office/word/2010/wordprocessingDrawing" xmlns:w14="http://schemas.microsoft.com/office/word/2010/wordml" mc:Ignorable="w14 wp14">
+  <w:footnote w:id="0" w:type="separator">
     <w:p>
       <w:r>
         <w:separator/>
       </w:r>
     </w:p>
   </w:footnote>
-  <w:footnote w:type="continuationSeparator" w:id="0">
+  <w:footnote w:id="1" w:type="continuationSeparator">
     <w:p>
       <w:r>
         <w:continuationSeparator/>
       </w:r>
     </w:p>
   </w:footnote>
-  <w:footnote w:id="1">
-    <w:p>
-      <w:pPr>
-        <w:pStyle w:val="FootnoteText"/>
-      </w:pPr>
-      <w:r>
-        <w:rPr>
-          <w:rStyle w:val="FootnoteReference"/>
+  <w:footnote w:id="2">
+    <w:p>
+      <w:pPr>
+        <w:pStyle w:val="Footnotetext"/>
+        <w:rPr/>
+      </w:pPr>
+      <w:r>
+        <w:rPr>
+          <w:rStyle w:val="Footnotereference"/>
         </w:rPr>
         <w:footnoteRef/>
-      </w:r>
-      <w:r>
-        <w:t xml:space="preserve"> The term MEAN refers to the use of 4 technologies. Those technologies are MongoDB for the database, </w:t>
-      </w:r>
-      <w:proofErr w:type="gramStart"/>
-      <w:r>
-        <w:t>Express</w:t>
-      </w:r>
-      <w:proofErr w:type="gramEnd"/>
-      <w:r>
-        <w:t xml:space="preserve"> for the middleware, AngularJS for the front end, and </w:t>
-      </w:r>
-      <w:proofErr w:type="spellStart"/>
-      <w:r>
-        <w:t>NodeJS</w:t>
-      </w:r>
-      <w:proofErr w:type="spellEnd"/>
-      <w:r>
-        <w:t xml:space="preserve"> for the server side.</w:t>
+        <w:tab/>
+      </w:r>
+      <w:r>
+        <w:rPr/>
+        <w:t xml:space="preserve"> </w:t>
+      </w:r>
+      <w:r>
+        <w:rPr/>
+        <w:t>The term MEAN refers to the use of 4 technologies. Those technologies are MongoDB for the database, Express for the middleware, AngularJS for the front end, and NodeJS for the server side.</w:t>
       </w:r>
     </w:p>
   </w:footnote>
@@ -453,16 +496,18 @@
 </file>
 
 <file path=word/header1.xml><?xml version="1.0" encoding="utf-8"?>
-<w:hdr xmlns:wpc="http://schemas.microsoft.com/office/word/2010/wordprocessingCanvas" xmlns:mc="http://schemas.openxmlformats.org/markup-compatibility/2006" xmlns:o="urn:schemas-microsoft-com:office:office" xmlns:r="http://schemas.openxmlformats.org/officeDocument/2006/relationships" xmlns:m="http://schemas.openxmlformats.org/officeDocument/2006/math" xmlns:v="urn:schemas-microsoft-com:vml" xmlns:wp14="http://schemas.microsoft.com/office/word/2010/wordprocessingDrawing" xmlns:wp="http://schemas.openxmlformats.org/drawingml/2006/wordprocessingDrawing" xmlns:w10="urn:schemas-microsoft-com:office:word" xmlns:w="http://schemas.openxmlformats.org/wordprocessingml/2006/main" xmlns:w14="http://schemas.microsoft.com/office/word/2010/wordml" xmlns:w15="http://schemas.microsoft.com/office/word/2012/wordml" xmlns:wpg="http://schemas.microsoft.com/office/word/2010/wordprocessingGroup" xmlns:wpi="http://schemas.microsoft.com/office/word/2010/wordprocessingInk" xmlns:wne="http://schemas.microsoft.com/office/word/2006/wordml" xmlns:wps="http://schemas.microsoft.com/office/word/2010/wordprocessingShape" mc:Ignorable="w14 w15 wp14">
+<w:hdr xmlns:o="urn:schemas-microsoft-com:office:office" xmlns:r="http://schemas.openxmlformats.org/officeDocument/2006/relationships" xmlns:v="urn:schemas-microsoft-com:vml" xmlns:w="http://schemas.openxmlformats.org/wordprocessingml/2006/main" xmlns:w10="urn:schemas-microsoft-com:office:word" xmlns:wp="http://schemas.openxmlformats.org/drawingml/2006/wordprocessingDrawing" xmlns:wps="http://schemas.microsoft.com/office/word/2010/wordprocessingShape" xmlns:wpg="http://schemas.microsoft.com/office/word/2010/wordprocessingGroup" xmlns:mc="http://schemas.openxmlformats.org/markup-compatibility/2006" xmlns:wp14="http://schemas.microsoft.com/office/word/2010/wordprocessingDrawing" xmlns:w14="http://schemas.microsoft.com/office/word/2010/wordml" mc:Ignorable="w14 wp14">
   <w:p>
     <w:pPr>
       <w:pStyle w:val="Header"/>
       <w:pBdr>
-        <w:top w:val="single" w:sz="4" w:space="1" w:color="auto"/>
-        <w:bottom w:val="single" w:sz="4" w:space="1" w:color="auto"/>
+        <w:top w:val="single" w:sz="4" w:space="1" w:color="00000A"/>
+        <w:bottom w:val="single" w:sz="4" w:space="1" w:color="00000A"/>
       </w:pBdr>
       <w:tabs>
-        <w:tab w:val="right" w:pos="12960"/>
+        <w:tab w:val="center" w:pos="4680" w:leader="none"/>
+        <w:tab w:val="right" w:pos="9360" w:leader="none"/>
+        <w:tab w:val="right" w:pos="12960" w:leader="none"/>
       </w:tabs>
       <w:rPr>
         <w:rFonts w:ascii="Georgia" w:hAnsi="Georgia"/>
@@ -476,102 +521,52 @@
         <w:sz w:val="28"/>
         <w:szCs w:val="32"/>
       </w:rPr>
-      <w:t>CS 4</w:t>
-    </w:r>
-    <w:r>
-      <w:rPr>
-        <w:rFonts w:ascii="Georgia" w:hAnsi="Georgia"/>
-        <w:sz w:val="28"/>
-        <w:szCs w:val="32"/>
-      </w:rPr>
-      <w:t>25</w:t>
-    </w:r>
-    <w:r>
-      <w:rPr>
-        <w:rFonts w:ascii="Georgia" w:hAnsi="Georgia"/>
-        <w:sz w:val="28"/>
-        <w:szCs w:val="32"/>
-      </w:rPr>
-      <w:t>: Senior Project I</w:t>
-    </w:r>
-    <w:r>
-      <w:rPr>
-        <w:rFonts w:ascii="Georgia" w:hAnsi="Georgia"/>
-        <w:sz w:val="28"/>
-        <w:szCs w:val="32"/>
-      </w:rPr>
+      <w:t>CS 425: Senior Project I</w:t>
       <w:tab/>
-    </w:r>
-    <w:r>
-      <w:rPr>
-        <w:rFonts w:ascii="Georgia" w:hAnsi="Georgia"/>
-        <w:sz w:val="28"/>
-        <w:szCs w:val="32"/>
-      </w:rPr>
-      <w:t>Fall</w:t>
-    </w:r>
-    <w:r>
-      <w:rPr>
-        <w:rFonts w:ascii="Georgia" w:hAnsi="Georgia"/>
-        <w:sz w:val="28"/>
-        <w:szCs w:val="32"/>
-      </w:rPr>
-      <w:t xml:space="preserve"> 2015</w:t>
-    </w:r>
-    <w:r>
-      <w:rPr>
-        <w:rFonts w:ascii="Georgia" w:hAnsi="Georgia"/>
-        <w:sz w:val="28"/>
-        <w:szCs w:val="32"/>
-      </w:rPr>
+      <w:t>Fall 2015</w:t>
       <w:tab/>
-      <w:t>Team</w:t>
-    </w:r>
-    <w:r>
-      <w:rPr>
-        <w:rFonts w:ascii="Georgia" w:hAnsi="Georgia"/>
-        <w:sz w:val="28"/>
-        <w:szCs w:val="32"/>
-      </w:rPr>
-      <w:t xml:space="preserve"> Post-Mortem Report</w:t>
+      <w:t>Team Post-Mortem Report</w:t>
     </w:r>
   </w:p>
   <w:p>
     <w:pPr>
       <w:pStyle w:val="Header"/>
+      <w:rPr/>
     </w:pPr>
+    <w:r>
+      <w:rPr/>
+    </w:r>
   </w:p>
 </w:hdr>
 </file>
 
 <file path=word/styles.xml><?xml version="1.0" encoding="utf-8"?>
-<w:styles xmlns:mc="http://schemas.openxmlformats.org/markup-compatibility/2006" xmlns:r="http://schemas.openxmlformats.org/officeDocument/2006/relationships" xmlns:w="http://schemas.openxmlformats.org/wordprocessingml/2006/main" xmlns:w14="http://schemas.microsoft.com/office/word/2010/wordml" xmlns:w15="http://schemas.microsoft.com/office/word/2012/wordml" mc:Ignorable="w14 w15">
+<w:styles xmlns:w="http://schemas.openxmlformats.org/wordprocessingml/2006/main" xmlns:w14="http://schemas.microsoft.com/office/word/2010/wordml" xmlns:mc="http://schemas.openxmlformats.org/markup-compatibility/2006" mc:Ignorable="w14">
   <w:docDefaults>
     <w:rPrDefault>
       <w:rPr>
-        <w:rFonts w:asciiTheme="minorHAnsi" w:eastAsiaTheme="minorHAnsi" w:hAnsiTheme="minorHAnsi" w:cstheme="minorBidi"/>
-        <w:sz w:val="22"/>
+        <w:rFonts w:ascii="Calibri" w:hAnsi="Calibri" w:eastAsia="Calibri" w:cs="" w:asciiTheme="minorHAnsi" w:cstheme="minorBidi" w:eastAsiaTheme="minorHAnsi" w:hAnsiTheme="minorHAnsi"/>
         <w:szCs w:val="22"/>
         <w:lang w:val="en-US" w:eastAsia="en-US" w:bidi="ar-SA"/>
       </w:rPr>
     </w:rPrDefault>
     <w:pPrDefault>
       <w:pPr>
-        <w:spacing w:after="160" w:line="259" w:lineRule="auto"/>
+        <w:spacing w:lineRule="auto" w:line="259"/>
       </w:pPr>
     </w:pPrDefault>
   </w:docDefaults>
   <w:latentStyles w:defLockedState="0" w:defUIPriority="99" w:defSemiHidden="0" w:defUnhideWhenUsed="0" w:defQFormat="0" w:count="371">
     <w:lsdException w:name="Normal" w:uiPriority="0" w:qFormat="1"/>
     <w:lsdException w:name="heading 1" w:uiPriority="9" w:qFormat="1"/>
-    <w:lsdException w:name="heading 2" w:semiHidden="1" w:uiPriority="9" w:unhideWhenUsed="1" w:qFormat="1"/>
-    <w:lsdException w:name="heading 3" w:semiHidden="1" w:uiPriority="9" w:unhideWhenUsed="1" w:qFormat="1"/>
-    <w:lsdException w:name="heading 4" w:semiHidden="1" w:uiPriority="9" w:unhideWhenUsed="1" w:qFormat="1"/>
-    <w:lsdException w:name="heading 5" w:semiHidden="1" w:uiPriority="9" w:unhideWhenUsed="1" w:qFormat="1"/>
-    <w:lsdException w:name="heading 6" w:semiHidden="1" w:uiPriority="9" w:unhideWhenUsed="1" w:qFormat="1"/>
-    <w:lsdException w:name="heading 7" w:semiHidden="1" w:uiPriority="9" w:unhideWhenUsed="1" w:qFormat="1"/>
-    <w:lsdException w:name="heading 8" w:semiHidden="1" w:uiPriority="9" w:unhideWhenUsed="1" w:qFormat="1"/>
-    <w:lsdException w:name="heading 9" w:semiHidden="1" w:uiPriority="9" w:unhideWhenUsed="1" w:qFormat="1"/>
+    <w:lsdException w:name="heading 2" w:uiPriority="9" w:semiHidden="1" w:unhideWhenUsed="1" w:qFormat="1"/>
+    <w:lsdException w:name="heading 3" w:uiPriority="9" w:semiHidden="1" w:unhideWhenUsed="1" w:qFormat="1"/>
+    <w:lsdException w:name="heading 4" w:uiPriority="9" w:semiHidden="1" w:unhideWhenUsed="1" w:qFormat="1"/>
+    <w:lsdException w:name="heading 5" w:uiPriority="9" w:semiHidden="1" w:unhideWhenUsed="1" w:qFormat="1"/>
+    <w:lsdException w:name="heading 6" w:uiPriority="9" w:semiHidden="1" w:unhideWhenUsed="1" w:qFormat="1"/>
+    <w:lsdException w:name="heading 7" w:uiPriority="9" w:semiHidden="1" w:unhideWhenUsed="1" w:qFormat="1"/>
+    <w:lsdException w:name="heading 8" w:uiPriority="9" w:semiHidden="1" w:unhideWhenUsed="1" w:qFormat="1"/>
+    <w:lsdException w:name="heading 9" w:uiPriority="9" w:semiHidden="1" w:unhideWhenUsed="1" w:qFormat="1"/>
     <w:lsdException w:name="index 1" w:semiHidden="1" w:unhideWhenUsed="1"/>
     <w:lsdException w:name="index 2" w:semiHidden="1" w:unhideWhenUsed="1"/>
     <w:lsdException w:name="index 3" w:semiHidden="1" w:unhideWhenUsed="1"/>
@@ -581,22 +576,22 @@
     <w:lsdException w:name="index 7" w:semiHidden="1" w:unhideWhenUsed="1"/>
     <w:lsdException w:name="index 8" w:semiHidden="1" w:unhideWhenUsed="1"/>
     <w:lsdException w:name="index 9" w:semiHidden="1" w:unhideWhenUsed="1"/>
-    <w:lsdException w:name="toc 1" w:semiHidden="1" w:uiPriority="39" w:unhideWhenUsed="1"/>
-    <w:lsdException w:name="toc 2" w:semiHidden="1" w:uiPriority="39" w:unhideWhenUsed="1"/>
-    <w:lsdException w:name="toc 3" w:semiHidden="1" w:uiPriority="39" w:unhideWhenUsed="1"/>
-    <w:lsdException w:name="toc 4" w:semiHidden="1" w:uiPriority="39" w:unhideWhenUsed="1"/>
-    <w:lsdException w:name="toc 5" w:semiHidden="1" w:uiPriority="39" w:unhideWhenUsed="1"/>
-    <w:lsdException w:name="toc 6" w:semiHidden="1" w:uiPriority="39" w:unhideWhenUsed="1"/>
-    <w:lsdException w:name="toc 7" w:semiHidden="1" w:uiPriority="39" w:unhideWhenUsed="1"/>
-    <w:lsdException w:name="toc 8" w:semiHidden="1" w:uiPriority="39" w:unhideWhenUsed="1"/>
-    <w:lsdException w:name="toc 9" w:semiHidden="1" w:uiPriority="39" w:unhideWhenUsed="1"/>
+    <w:lsdException w:name="toc 1" w:uiPriority="39" w:semiHidden="1" w:unhideWhenUsed="1"/>
+    <w:lsdException w:name="toc 2" w:uiPriority="39" w:semiHidden="1" w:unhideWhenUsed="1"/>
+    <w:lsdException w:name="toc 3" w:uiPriority="39" w:semiHidden="1" w:unhideWhenUsed="1"/>
+    <w:lsdException w:name="toc 4" w:uiPriority="39" w:semiHidden="1" w:unhideWhenUsed="1"/>
+    <w:lsdException w:name="toc 5" w:uiPriority="39" w:semiHidden="1" w:unhideWhenUsed="1"/>
+    <w:lsdException w:name="toc 6" w:uiPriority="39" w:semiHidden="1" w:unhideWhenUsed="1"/>
+    <w:lsdException w:name="toc 7" w:uiPriority="39" w:semiHidden="1" w:unhideWhenUsed="1"/>
+    <w:lsdException w:name="toc 8" w:uiPriority="39" w:semiHidden="1" w:unhideWhenUsed="1"/>
+    <w:lsdException w:name="toc 9" w:uiPriority="39" w:semiHidden="1" w:unhideWhenUsed="1"/>
     <w:lsdException w:name="Normal Indent" w:semiHidden="1" w:unhideWhenUsed="1"/>
     <w:lsdException w:name="footnote text" w:semiHidden="1" w:unhideWhenUsed="1"/>
     <w:lsdException w:name="annotation text" w:semiHidden="1" w:unhideWhenUsed="1"/>
     <w:lsdException w:name="header" w:semiHidden="1" w:unhideWhenUsed="1"/>
     <w:lsdException w:name="footer" w:semiHidden="1" w:unhideWhenUsed="1"/>
     <w:lsdException w:name="index heading" w:semiHidden="1" w:unhideWhenUsed="1"/>
-    <w:lsdException w:name="caption" w:semiHidden="1" w:uiPriority="35" w:unhideWhenUsed="1" w:qFormat="1"/>
+    <w:lsdException w:name="caption" w:uiPriority="35" w:semiHidden="1" w:unhideWhenUsed="1" w:qFormat="1"/>
     <w:lsdException w:name="table of figures" w:semiHidden="1" w:unhideWhenUsed="1"/>
     <w:lsdException w:name="envelope address" w:semiHidden="1" w:unhideWhenUsed="1"/>
     <w:lsdException w:name="envelope return" w:semiHidden="1" w:unhideWhenUsed="1"/>
@@ -627,7 +622,7 @@
     <w:lsdException w:name="Title" w:uiPriority="10" w:qFormat="1"/>
     <w:lsdException w:name="Closing" w:semiHidden="1" w:unhideWhenUsed="1"/>
     <w:lsdException w:name="Signature" w:semiHidden="1" w:unhideWhenUsed="1"/>
-    <w:lsdException w:name="Default Paragraph Font" w:semiHidden="1" w:uiPriority="1" w:unhideWhenUsed="1"/>
+    <w:lsdException w:name="Default Paragraph Font" w:uiPriority="1" w:semiHidden="1" w:unhideWhenUsed="1"/>
     <w:lsdException w:name="Body Text" w:semiHidden="1" w:unhideWhenUsed="1"/>
     <w:lsdException w:name="Body Text Indent" w:semiHidden="1" w:unhideWhenUsed="1"/>
     <w:lsdException w:name="List Continue" w:semiHidden="1" w:unhideWhenUsed="1"/>
@@ -827,8 +822,8 @@
     <w:lsdException w:name="Subtle Reference" w:uiPriority="31" w:qFormat="1"/>
     <w:lsdException w:name="Intense Reference" w:uiPriority="32" w:qFormat="1"/>
     <w:lsdException w:name="Book Title" w:uiPriority="33" w:qFormat="1"/>
-    <w:lsdException w:name="Bibliography" w:semiHidden="1" w:uiPriority="37" w:unhideWhenUsed="1"/>
-    <w:lsdException w:name="TOC Heading" w:semiHidden="1" w:uiPriority="39" w:unhideWhenUsed="1" w:qFormat="1"/>
+    <w:lsdException w:name="Bibliography" w:uiPriority="37" w:semiHidden="1" w:unhideWhenUsed="1"/>
+    <w:lsdException w:name="TOC Heading" w:uiPriority="39" w:semiHidden="1" w:unhideWhenUsed="1" w:qFormat="1"/>
     <w:lsdException w:name="Plain Table 1" w:uiPriority="41"/>
     <w:lsdException w:name="Plain Table 2" w:uiPriority="42"/>
     <w:lsdException w:name="Plain Table 3" w:uiPriority="43"/>
@@ -934,22 +929,213 @@
     <w:lsdException w:name="List Table 6 Colorful Accent 6" w:uiPriority="51"/>
     <w:lsdException w:name="List Table 7 Colorful Accent 6" w:uiPriority="52"/>
   </w:latentStyles>
-  <w:style w:type="paragraph" w:default="1" w:styleId="Normal">
+  <w:style w:type="paragraph" w:styleId="Normal" w:default="1">
     <w:name w:val="Normal"/>
     <w:qFormat/>
-    <w:rsid w:val="004C6BEB"/>
+    <w:rsid w:val="004c6beb"/>
     <w:pPr>
-      <w:spacing w:after="0" w:line="240" w:lineRule="auto"/>
+      <w:widowControl/>
+      <w:bidi w:val="0"/>
+      <w:spacing w:lineRule="auto" w:line="240" w:before="0" w:after="0"/>
+      <w:jc w:val="left"/>
     </w:pPr>
     <w:rPr>
-      <w:rFonts w:ascii="Times New Roman" w:eastAsia="Times New Roman" w:hAnsi="Times New Roman" w:cs="Times New Roman"/>
+      <w:rFonts w:ascii="Times New Roman" w:hAnsi="Times New Roman" w:eastAsia="Times New Roman" w:cs="Times New Roman"/>
+      <w:color w:val="auto"/>
+      <w:sz w:val="24"/>
+      <w:szCs w:val="24"/>
+      <w:lang w:val="en-US" w:eastAsia="en-US" w:bidi="ar-SA"/>
+    </w:rPr>
+  </w:style>
+  <w:style w:type="character" w:styleId="DefaultParagraphFont" w:default="1">
+    <w:name w:val="Default Paragraph Font"/>
+    <w:uiPriority w:val="1"/>
+    <w:semiHidden/>
+    <w:unhideWhenUsed/>
+    <w:qFormat/>
+    <w:rPr/>
+  </w:style>
+  <w:style w:type="character" w:styleId="HeaderChar" w:customStyle="1">
+    <w:name w:val="Header Char"/>
+    <w:basedOn w:val="DefaultParagraphFont"/>
+    <w:link w:val="Header"/>
+    <w:uiPriority w:val="99"/>
+    <w:qFormat/>
+    <w:rsid w:val="004c6beb"/>
+    <w:rPr/>
+  </w:style>
+  <w:style w:type="character" w:styleId="FooterChar" w:customStyle="1">
+    <w:name w:val="Footer Char"/>
+    <w:basedOn w:val="DefaultParagraphFont"/>
+    <w:link w:val="Footer"/>
+    <w:uiPriority w:val="99"/>
+    <w:qFormat/>
+    <w:rsid w:val="004c6beb"/>
+    <w:rPr/>
+  </w:style>
+  <w:style w:type="character" w:styleId="FootnoteTextChar" w:customStyle="1">
+    <w:name w:val="Footnote Text Char"/>
+    <w:basedOn w:val="DefaultParagraphFont"/>
+    <w:link w:val="FootnoteText"/>
+    <w:uiPriority w:val="99"/>
+    <w:semiHidden/>
+    <w:qFormat/>
+    <w:rsid w:val="00863beb"/>
+    <w:rPr>
+      <w:rFonts w:ascii="Times New Roman" w:hAnsi="Times New Roman" w:eastAsia="Times New Roman" w:cs="Times New Roman"/>
+      <w:sz w:val="20"/>
+      <w:szCs w:val="20"/>
+    </w:rPr>
+  </w:style>
+  <w:style w:type="character" w:styleId="Footnotereference">
+    <w:name w:val="footnote reference"/>
+    <w:basedOn w:val="DefaultParagraphFont"/>
+    <w:uiPriority w:val="99"/>
+    <w:semiHidden/>
+    <w:unhideWhenUsed/>
+    <w:qFormat/>
+    <w:rsid w:val="00863beb"/>
+    <w:rPr>
+      <w:vertAlign w:val="superscript"/>
+    </w:rPr>
+  </w:style>
+  <w:style w:type="character" w:styleId="FootnoteCharacters">
+    <w:name w:val="Footnote Characters"/>
+    <w:qFormat/>
+    <w:rPr/>
+  </w:style>
+  <w:style w:type="character" w:styleId="FootnoteAnchor">
+    <w:name w:val="Footnote Anchor"/>
+    <w:rPr>
+      <w:vertAlign w:val="superscript"/>
+    </w:rPr>
+  </w:style>
+  <w:style w:type="character" w:styleId="EndnoteAnchor">
+    <w:name w:val="Endnote Anchor"/>
+    <w:rPr>
+      <w:vertAlign w:val="superscript"/>
+    </w:rPr>
+  </w:style>
+  <w:style w:type="character" w:styleId="EndnoteCharacters">
+    <w:name w:val="Endnote Characters"/>
+    <w:qFormat/>
+    <w:rPr/>
+  </w:style>
+  <w:style w:type="paragraph" w:styleId="Heading">
+    <w:name w:val="Heading"/>
+    <w:basedOn w:val="Normal"/>
+    <w:next w:val="TextBody"/>
+    <w:qFormat/>
+    <w:pPr>
+      <w:keepNext/>
+      <w:spacing w:before="240" w:after="120"/>
+    </w:pPr>
+    <w:rPr>
+      <w:rFonts w:ascii="DejaVu Sans" w:hAnsi="DejaVu Sans" w:eastAsia="DejaVu Sans" w:cs="DejaVu Sans"/>
+      <w:sz w:val="28"/>
+      <w:szCs w:val="28"/>
+    </w:rPr>
+  </w:style>
+  <w:style w:type="paragraph" w:styleId="TextBody">
+    <w:name w:val="Text Body"/>
+    <w:basedOn w:val="Normal"/>
+    <w:pPr>
+      <w:spacing w:lineRule="auto" w:line="288" w:before="0" w:after="140"/>
+    </w:pPr>
+    <w:rPr/>
+  </w:style>
+  <w:style w:type="paragraph" w:styleId="List">
+    <w:name w:val="List"/>
+    <w:basedOn w:val="TextBody"/>
+    <w:pPr/>
+    <w:rPr/>
+  </w:style>
+  <w:style w:type="paragraph" w:styleId="Caption">
+    <w:name w:val="Caption"/>
+    <w:basedOn w:val="Normal"/>
+    <w:qFormat/>
+    <w:pPr>
+      <w:suppressLineNumbers/>
+      <w:spacing w:before="120" w:after="120"/>
+    </w:pPr>
+    <w:rPr>
+      <w:i/>
+      <w:iCs/>
       <w:sz w:val="24"/>
       <w:szCs w:val="24"/>
     </w:rPr>
   </w:style>
-  <w:style w:type="character" w:default="1" w:styleId="DefaultParagraphFont">
-    <w:name w:val="Default Paragraph Font"/>
-    <w:uiPriority w:val="1"/>
+  <w:style w:type="paragraph" w:styleId="Index">
+    <w:name w:val="Index"/>
+    <w:basedOn w:val="Normal"/>
+    <w:qFormat/>
+    <w:pPr>
+      <w:suppressLineNumbers/>
+    </w:pPr>
+    <w:rPr/>
+  </w:style>
+  <w:style w:type="paragraph" w:styleId="Header">
+    <w:name w:val="Header"/>
+    <w:basedOn w:val="Normal"/>
+    <w:link w:val="HeaderChar"/>
+    <w:uiPriority w:val="99"/>
+    <w:unhideWhenUsed/>
+    <w:rsid w:val="004c6beb"/>
+    <w:pPr>
+      <w:tabs>
+        <w:tab w:val="center" w:pos="4680" w:leader="none"/>
+        <w:tab w:val="right" w:pos="9360" w:leader="none"/>
+      </w:tabs>
+    </w:pPr>
+    <w:rPr>
+      <w:rFonts w:ascii="Calibri" w:hAnsi="Calibri" w:eastAsia="Calibri" w:cs="" w:asciiTheme="minorHAnsi" w:cstheme="minorBidi" w:eastAsiaTheme="minorHAnsi" w:hAnsiTheme="minorHAnsi"/>
+      <w:sz w:val="22"/>
+      <w:szCs w:val="22"/>
+    </w:rPr>
+  </w:style>
+  <w:style w:type="paragraph" w:styleId="Footer">
+    <w:name w:val="Footer"/>
+    <w:basedOn w:val="Normal"/>
+    <w:link w:val="FooterChar"/>
+    <w:uiPriority w:val="99"/>
+    <w:unhideWhenUsed/>
+    <w:rsid w:val="004c6beb"/>
+    <w:pPr>
+      <w:tabs>
+        <w:tab w:val="center" w:pos="4680" w:leader="none"/>
+        <w:tab w:val="right" w:pos="9360" w:leader="none"/>
+      </w:tabs>
+    </w:pPr>
+    <w:rPr>
+      <w:rFonts w:ascii="Calibri" w:hAnsi="Calibri" w:eastAsia="Calibri" w:cs="" w:asciiTheme="minorHAnsi" w:cstheme="minorBidi" w:eastAsiaTheme="minorHAnsi" w:hAnsiTheme="minorHAnsi"/>
+      <w:sz w:val="22"/>
+      <w:szCs w:val="22"/>
+    </w:rPr>
+  </w:style>
+  <w:style w:type="paragraph" w:styleId="Footnotetext">
+    <w:name w:val="footnote text"/>
+    <w:basedOn w:val="Normal"/>
+    <w:link w:val="FootnoteTextChar"/>
+    <w:uiPriority w:val="99"/>
+    <w:semiHidden/>
+    <w:unhideWhenUsed/>
+    <w:qFormat/>
+    <w:rsid w:val="00863beb"/>
+    <w:pPr/>
+    <w:rPr>
+      <w:sz w:val="20"/>
+      <w:szCs w:val="20"/>
+    </w:rPr>
+  </w:style>
+  <w:style w:type="paragraph" w:styleId="Footnote">
+    <w:name w:val="Footnote"/>
+    <w:basedOn w:val="Normal"/>
+    <w:pPr/>
+    <w:rPr/>
+  </w:style>
+  <w:style w:type="numbering" w:styleId="NoList" w:default="1">
+    <w:name w:val="No List"/>
+    <w:uiPriority w:val="99"/>
     <w:semiHidden/>
     <w:unhideWhenUsed/>
   </w:style>
@@ -967,101 +1153,6 @@
         <w:right w:w="108" w:type="dxa"/>
       </w:tblCellMar>
     </w:tblPr>
-  </w:style>
-  <w:style w:type="numbering" w:default="1" w:styleId="NoList">
-    <w:name w:val="No List"/>
-    <w:uiPriority w:val="99"/>
-    <w:semiHidden/>
-    <w:unhideWhenUsed/>
-  </w:style>
-  <w:style w:type="paragraph" w:styleId="Header">
-    <w:name w:val="header"/>
-    <w:basedOn w:val="Normal"/>
-    <w:link w:val="HeaderChar"/>
-    <w:uiPriority w:val="99"/>
-    <w:unhideWhenUsed/>
-    <w:rsid w:val="004C6BEB"/>
-    <w:pPr>
-      <w:tabs>
-        <w:tab w:val="center" w:pos="4680"/>
-        <w:tab w:val="right" w:pos="9360"/>
-      </w:tabs>
-    </w:pPr>
-    <w:rPr>
-      <w:rFonts w:asciiTheme="minorHAnsi" w:eastAsiaTheme="minorHAnsi" w:hAnsiTheme="minorHAnsi" w:cstheme="minorBidi"/>
-      <w:sz w:val="22"/>
-      <w:szCs w:val="22"/>
-    </w:rPr>
-  </w:style>
-  <w:style w:type="character" w:customStyle="1" w:styleId="HeaderChar">
-    <w:name w:val="Header Char"/>
-    <w:basedOn w:val="DefaultParagraphFont"/>
-    <w:link w:val="Header"/>
-    <w:uiPriority w:val="99"/>
-    <w:rsid w:val="004C6BEB"/>
-  </w:style>
-  <w:style w:type="paragraph" w:styleId="Footer">
-    <w:name w:val="footer"/>
-    <w:basedOn w:val="Normal"/>
-    <w:link w:val="FooterChar"/>
-    <w:uiPriority w:val="99"/>
-    <w:unhideWhenUsed/>
-    <w:rsid w:val="004C6BEB"/>
-    <w:pPr>
-      <w:tabs>
-        <w:tab w:val="center" w:pos="4680"/>
-        <w:tab w:val="right" w:pos="9360"/>
-      </w:tabs>
-    </w:pPr>
-    <w:rPr>
-      <w:rFonts w:asciiTheme="minorHAnsi" w:eastAsiaTheme="minorHAnsi" w:hAnsiTheme="minorHAnsi" w:cstheme="minorBidi"/>
-      <w:sz w:val="22"/>
-      <w:szCs w:val="22"/>
-    </w:rPr>
-  </w:style>
-  <w:style w:type="character" w:customStyle="1" w:styleId="FooterChar">
-    <w:name w:val="Footer Char"/>
-    <w:basedOn w:val="DefaultParagraphFont"/>
-    <w:link w:val="Footer"/>
-    <w:uiPriority w:val="99"/>
-    <w:rsid w:val="004C6BEB"/>
-  </w:style>
-  <w:style w:type="paragraph" w:styleId="FootnoteText">
-    <w:name w:val="footnote text"/>
-    <w:basedOn w:val="Normal"/>
-    <w:link w:val="FootnoteTextChar"/>
-    <w:uiPriority w:val="99"/>
-    <w:semiHidden/>
-    <w:unhideWhenUsed/>
-    <w:rsid w:val="00863BEB"/>
-    <w:rPr>
-      <w:sz w:val="20"/>
-      <w:szCs w:val="20"/>
-    </w:rPr>
-  </w:style>
-  <w:style w:type="character" w:customStyle="1" w:styleId="FootnoteTextChar">
-    <w:name w:val="Footnote Text Char"/>
-    <w:basedOn w:val="DefaultParagraphFont"/>
-    <w:link w:val="FootnoteText"/>
-    <w:uiPriority w:val="99"/>
-    <w:semiHidden/>
-    <w:rsid w:val="00863BEB"/>
-    <w:rPr>
-      <w:rFonts w:ascii="Times New Roman" w:eastAsia="Times New Roman" w:hAnsi="Times New Roman" w:cs="Times New Roman"/>
-      <w:sz w:val="20"/>
-      <w:szCs w:val="20"/>
-    </w:rPr>
-  </w:style>
-  <w:style w:type="character" w:styleId="FootnoteReference">
-    <w:name w:val="footnote reference"/>
-    <w:basedOn w:val="DefaultParagraphFont"/>
-    <w:uiPriority w:val="99"/>
-    <w:semiHidden/>
-    <w:unhideWhenUsed/>
-    <w:rsid w:val="00863BEB"/>
-    <w:rPr>
-      <w:vertAlign w:val="superscript"/>
-    </w:rPr>
   </w:style>
 </w:styles>
 </file>

</xml_diff>